<commit_message>
implemented template 5 and modify template 4 and add icons in template 4
</commit_message>
<xml_diff>
--- a/template4.docx
+++ b/template4.docx
@@ -1,7 +1,7 @@
 
 <file path=word/document.xml><?xml version="1.0" encoding="utf-8"?>
 <w:document xmlns:ve="http://schemas.openxmlformats.org/markup-compatibility/2006" xmlns:o="urn:schemas-microsoft-com:office:office" xmlns:r="http://schemas.openxmlformats.org/officeDocument/2006/relationships" xmlns:m="http://schemas.openxmlformats.org/officeDocument/2006/math" xmlns:v="urn:schemas-microsoft-com:vml" xmlns:wp="http://schemas.openxmlformats.org/drawingml/2006/wordprocessingDrawing" xmlns:w10="urn:schemas-microsoft-com:office:word" xmlns:w="http://schemas.openxmlformats.org/wordprocessingml/2006/main" xmlns:wne="http://schemas.microsoft.com/office/word/2006/wordml">
-  <w:background w:color="F2F2F2" w:themeColor="background1" w:themeShade="F2"/>
+  <w:background w:color="FFFFFF" w:themeColor="background1"/>
   <w:body>
     <w:p>
       <w:r>
@@ -139,6 +139,58 @@
       </w:r>
     </w:p>
     <w:p>
+      <w:r>
+        <w:rPr>
+          <w:noProof/>
+        </w:rPr>
+        <w:pict>
+          <v:rect id="_x0000_s1063" style="position:absolute;margin-left:136.5pt;margin-top:16.65pt;width:50.25pt;height:39pt;z-index:251693056" filled="f" stroked="f">
+            <v:textbox>
+              <w:txbxContent>
+                <w:p>
+                  <w:r>
+                    <w:drawing>
+                      <wp:inline distT="0" distB="0" distL="0" distR="0">
+                        <wp:extent cx="397742" cy="371475"/>
+                        <wp:effectExtent l="19050" t="0" r="2308" b="0"/>
+                        <wp:docPr id="2" name="Picture 0" descr="work.JPG"/>
+                        <wp:cNvGraphicFramePr>
+                          <a:graphicFrameLocks xmlns:a="http://schemas.openxmlformats.org/drawingml/2006/main" noChangeAspect="1"/>
+                        </wp:cNvGraphicFramePr>
+                        <a:graphic xmlns:a="http://schemas.openxmlformats.org/drawingml/2006/main">
+                          <a:graphicData uri="http://schemas.openxmlformats.org/drawingml/2006/picture">
+                            <pic:pic xmlns:pic="http://schemas.openxmlformats.org/drawingml/2006/picture">
+                              <pic:nvPicPr>
+                                <pic:cNvPr id="0" name="work.JPG"/>
+                                <pic:cNvPicPr/>
+                              </pic:nvPicPr>
+                              <pic:blipFill>
+                                <a:blip r:embed="rId7"/>
+                                <a:stretch>
+                                  <a:fillRect/>
+                                </a:stretch>
+                              </pic:blipFill>
+                              <pic:spPr>
+                                <a:xfrm>
+                                  <a:off x="0" y="0"/>
+                                  <a:ext cx="402251" cy="375686"/>
+                                </a:xfrm>
+                                <a:prstGeom prst="rect">
+                                  <a:avLst/>
+                                </a:prstGeom>
+                              </pic:spPr>
+                            </pic:pic>
+                          </a:graphicData>
+                        </a:graphic>
+                      </wp:inline>
+                    </w:drawing>
+                  </w:r>
+                </w:p>
+              </w:txbxContent>
+            </v:textbox>
+          </v:rect>
+        </w:pict>
+      </w:r>
       <w:r>
         <w:rPr>
           <w:noProof/>
@@ -183,7 +235,7 @@
                                 </pic:cNvPicPr>
                               </pic:nvPicPr>
                               <pic:blipFill>
-                                <a:blip r:embed="rId7"/>
+                                <a:blip r:embed="rId8"/>
                                 <a:srcRect/>
                                 <a:stretch>
                                   <a:fillRect/>
@@ -234,7 +286,7 @@
                                 </pic:cNvPicPr>
                               </pic:nvPicPr>
                               <pic:blipFill>
-                                <a:blip r:embed="rId7"/>
+                                <a:blip r:embed="rId8"/>
                                 <a:srcRect/>
                                 <a:stretch>
                                   <a:fillRect/>
@@ -285,7 +337,7 @@
                                 </pic:cNvPicPr>
                               </pic:nvPicPr>
                               <pic:blipFill>
-                                <a:blip r:embed="rId7"/>
+                                <a:blip r:embed="rId8"/>
                                 <a:srcRect/>
                                 <a:stretch>
                                   <a:fillRect/>
@@ -336,7 +388,7 @@
                                 </pic:cNvPicPr>
                               </pic:nvPicPr>
                               <pic:blipFill>
-                                <a:blip r:embed="rId7"/>
+                                <a:blip r:embed="rId8"/>
                                 <a:srcRect/>
                                 <a:stretch>
                                   <a:fillRect/>
@@ -387,7 +439,7 @@
                                 </pic:cNvPicPr>
                               </pic:nvPicPr>
                               <pic:blipFill>
-                                <a:blip r:embed="rId7"/>
+                                <a:blip r:embed="rId8"/>
                                 <a:srcRect/>
                                 <a:stretch>
                                   <a:fillRect/>
@@ -438,7 +490,7 @@
                                 </pic:cNvPicPr>
                               </pic:nvPicPr>
                               <pic:blipFill>
-                                <a:blip r:embed="rId7"/>
+                                <a:blip r:embed="rId8"/>
                                 <a:srcRect/>
                                 <a:stretch>
                                   <a:fillRect/>
@@ -511,174 +563,302 @@
           <w:noProof/>
         </w:rPr>
         <w:pict>
-          <v:rect id="_x0000_s1061" style="position:absolute;margin-left:-20.25pt;margin-top:216.25pt;width:139.5pt;height:410.25pt;z-index:251692032" filled="f" stroked="f">
-            <v:textbox>
-              <w:txbxContent>
-                <w:p>
-                  <w:r>
-                    <w:t>+++ FOR ref IN references+++</w:t>
-                  </w:r>
-                </w:p>
-                <w:p>
-                  <w:pPr>
-                    <w:rPr>
-                      <w:b/>
-                    </w:rPr>
-                  </w:pPr>
-                  <w:r>
-                    <w:rPr>
-                      <w:b/>
-                    </w:rPr>
-                    <w:t>+++INS $ref.referencesTitle+++</w:t>
-                  </w:r>
-                </w:p>
-                <w:p>
-                  <w:pPr>
-                    <w:rPr>
-                      <w:i/>
-                    </w:rPr>
-                  </w:pPr>
-                  <w:r>
-                    <w:rPr>
-                      <w:i/>
-                    </w:rPr>
-                    <w:t>+++INS $ref.description+++</w:t>
-                  </w:r>
-                </w:p>
-                <w:p>
-                  <w:pPr>
-                    <w:rPr>
-                      <w:i/>
-                    </w:rPr>
-                  </w:pPr>
-                </w:p>
-                <w:p>
-                  <w:r>
-                    <w:t>+++END-FOR ref+++</w:t>
-                  </w:r>
-                </w:p>
-              </w:txbxContent>
-            </v:textbox>
-          </v:rect>
-        </w:pict>
-      </w:r>
-      <w:r>
-        <w:rPr>
-          <w:noProof/>
-        </w:rPr>
-        <w:pict>
-          <v:rect id="_x0000_s1046" style="position:absolute;margin-left:180pt;margin-top:44.5pt;width:363.75pt;height:276.75pt;z-index:251684864" filled="f" stroked="f">
-            <v:textbox style="mso-next-textbox:#_x0000_s1046">
-              <w:txbxContent>
-                <w:p>
-                  <w:r>
-                    <w:t>+++ FOR w IN work+++</w:t>
-                  </w:r>
-                </w:p>
-                <w:p>
-                  <w:pPr>
-                    <w:rPr>
-                      <w:b/>
-                    </w:rPr>
-                  </w:pPr>
-                  <w:r>
-                    <w:rPr>
-                      <w:b/>
-                    </w:rPr>
-                    <w:t>+++INS $w.startDate +++  –  +++INS $</w:t>
-                  </w:r>
-                  <w:r>
-                    <w:rPr>
-                      <w:b/>
-                    </w:rPr>
-                    <w:t>w</w:t>
-                  </w:r>
-                  <w:r>
-                    <w:rPr>
-                      <w:b/>
-                    </w:rPr>
-                    <w:t>.endDate+++</w:t>
-                  </w:r>
-                  <w:r>
-                    <w:tab/>
-                  </w:r>
-                  <w:r>
-                    <w:rPr>
-                      <w:b/>
-                    </w:rPr>
-                    <w:t>+++INS $w.jobTitle+++</w:t>
-                  </w:r>
-                </w:p>
-                <w:p>
-                  <w:pPr>
-                    <w:ind w:left="2160"/>
-                  </w:pPr>
-                  <w:r>
-                    <w:t>+++INS $</w:t>
-                  </w:r>
-                  <w:r>
-                    <w:t>w</w:t>
-                  </w:r>
-                  <w:r>
-                    <w:t>.description+++</w:t>
-                  </w:r>
-                </w:p>
-                <w:p>
-                  <w:pPr>
-                    <w:ind w:left="1440"/>
-                  </w:pPr>
-                </w:p>
-                <w:p>
-                  <w:r>
-                    <w:t xml:space="preserve">+++END-FOR </w:t>
-                  </w:r>
-                  <w:r>
-                    <w:t>w</w:t>
-                  </w:r>
-                  <w:r>
-                    <w:t>+++</w:t>
-                  </w:r>
-                </w:p>
-              </w:txbxContent>
-            </v:textbox>
-          </v:rect>
-        </w:pict>
-      </w:r>
-      <w:r>
-        <w:rPr>
-          <w:noProof/>
-        </w:rPr>
-        <w:pict>
-          <v:rect id="_x0000_s1042" style="position:absolute;margin-left:189.75pt;margin-top:329.5pt;width:158.65pt;height:30.75pt;z-index:251680768" filled="f" stroked="f" strokecolor="#7f7f7f [1612]">
-            <v:textbox style="mso-next-textbox:#_x0000_s1042">
-              <w:txbxContent>
-                <w:p>
-                  <w:pPr>
-                    <w:rPr>
-                      <w:sz w:val="36"/>
-                    </w:rPr>
-                  </w:pPr>
-                  <w:r>
-                    <w:rPr>
-                      <w:sz w:val="36"/>
-                    </w:rPr>
-                    <w:t>EDUCATION</w:t>
-                  </w:r>
-                </w:p>
-              </w:txbxContent>
-            </v:textbox>
-          </v:rect>
-        </w:pict>
-      </w:r>
-      <w:r>
-        <w:rPr>
-          <w:noProof/>
-        </w:rPr>
-        <w:pict>
           <v:shapetype id="_x0000_t32" coordsize="21600,21600" o:spt="32" o:oned="t" path="m,l21600,21600e" filled="f">
             <v:path arrowok="t" fillok="f" o:connecttype="none"/>
             <o:lock v:ext="edit" shapetype="t"/>
           </v:shapetype>
+          <v:shape id="_x0000_s1068" type="#_x0000_t32" style="position:absolute;margin-left:165.75pt;margin-top:526pt;width:0;height:114pt;z-index:251698176" o:connectortype="straight"/>
+        </w:pict>
+      </w:r>
+      <w:r>
+        <w:rPr>
+          <w:noProof/>
+        </w:rPr>
+        <w:pict>
+          <v:shape id="_x0000_s1067" type="#_x0000_t32" style="position:absolute;margin-left:162pt;margin-top:373pt;width:0;height:90.75pt;z-index:251697152" o:connectortype="straight"/>
+        </w:pict>
+      </w:r>
+      <w:r>
+        <w:rPr>
+          <w:noProof/>
+        </w:rPr>
+        <w:pict>
+          <v:shape id="_x0000_s1066" type="#_x0000_t32" style="position:absolute;margin-left:161.25pt;margin-top:44.5pt;width:.75pt;height:268.5pt;z-index:251696128" o:connectortype="straight"/>
+        </w:pict>
+      </w:r>
+      <w:r>
+        <w:rPr>
+          <w:noProof/>
+        </w:rPr>
+        <w:pict>
+          <v:rect id="_x0000_s1065" style="position:absolute;margin-left:139.5pt;margin-top:481pt;width:53.25pt;height:41.25pt;z-index:251695104" filled="f" stroked="f">
+            <v:textbox>
+              <w:txbxContent>
+                <w:p>
+                  <w:r>
+                    <w:drawing>
+                      <wp:inline distT="0" distB="0" distL="0" distR="0">
+                        <wp:extent cx="428955" cy="422647"/>
+                        <wp:effectExtent l="19050" t="0" r="9195" b="0"/>
+                        <wp:docPr id="5" name="Picture 0" descr="work.JPG"/>
+                        <wp:cNvGraphicFramePr>
+                          <a:graphicFrameLocks xmlns:a="http://schemas.openxmlformats.org/drawingml/2006/main" noChangeAspect="1"/>
+                        </wp:cNvGraphicFramePr>
+                        <a:graphic xmlns:a="http://schemas.openxmlformats.org/drawingml/2006/main">
+                          <a:graphicData uri="http://schemas.openxmlformats.org/drawingml/2006/picture">
+                            <pic:pic xmlns:pic="http://schemas.openxmlformats.org/drawingml/2006/picture">
+                              <pic:nvPicPr>
+                                <pic:cNvPr id="0" name="work.JPG"/>
+                                <pic:cNvPicPr/>
+                              </pic:nvPicPr>
+                              <pic:blipFill>
+                                <a:blip r:embed="rId9"/>
+                                <a:stretch>
+                                  <a:fillRect/>
+                                </a:stretch>
+                              </pic:blipFill>
+                              <pic:spPr>
+                                <a:xfrm>
+                                  <a:off x="0" y="0"/>
+                                  <a:ext cx="428955" cy="422647"/>
+                                </a:xfrm>
+                                <a:prstGeom prst="rect">
+                                  <a:avLst/>
+                                </a:prstGeom>
+                              </pic:spPr>
+                            </pic:pic>
+                          </a:graphicData>
+                        </a:graphic>
+                      </wp:inline>
+                    </w:drawing>
+                  </w:r>
+                </w:p>
+              </w:txbxContent>
+            </v:textbox>
+          </v:rect>
+        </w:pict>
+      </w:r>
+      <w:r>
+        <w:rPr>
+          <w:noProof/>
+        </w:rPr>
+        <w:pict>
+          <v:rect id="_x0000_s1064" style="position:absolute;margin-left:136.5pt;margin-top:325.75pt;width:48.75pt;height:37.5pt;z-index:251694080" stroked="f">
+            <v:textbox>
+              <w:txbxContent>
+                <w:p>
+                  <w:r>
+                    <w:drawing>
+                      <wp:inline distT="0" distB="0" distL="0" distR="0">
+                        <wp:extent cx="428625" cy="417492"/>
+                        <wp:effectExtent l="19050" t="0" r="9525" b="0"/>
+                        <wp:docPr id="4" name="Picture 0" descr="work.JPG"/>
+                        <wp:cNvGraphicFramePr>
+                          <a:graphicFrameLocks xmlns:a="http://schemas.openxmlformats.org/drawingml/2006/main" noChangeAspect="1"/>
+                        </wp:cNvGraphicFramePr>
+                        <a:graphic xmlns:a="http://schemas.openxmlformats.org/drawingml/2006/main">
+                          <a:graphicData uri="http://schemas.openxmlformats.org/drawingml/2006/picture">
+                            <pic:pic xmlns:pic="http://schemas.openxmlformats.org/drawingml/2006/picture">
+                              <pic:nvPicPr>
+                                <pic:cNvPr id="0" name="work.JPG"/>
+                                <pic:cNvPicPr/>
+                              </pic:nvPicPr>
+                              <pic:blipFill>
+                                <a:blip r:embed="rId10"/>
+                                <a:stretch>
+                                  <a:fillRect/>
+                                </a:stretch>
+                              </pic:blipFill>
+                              <pic:spPr>
+                                <a:xfrm>
+                                  <a:off x="0" y="0"/>
+                                  <a:ext cx="433917" cy="422647"/>
+                                </a:xfrm>
+                                <a:prstGeom prst="rect">
+                                  <a:avLst/>
+                                </a:prstGeom>
+                              </pic:spPr>
+                            </pic:pic>
+                          </a:graphicData>
+                        </a:graphic>
+                      </wp:inline>
+                    </w:drawing>
+                  </w:r>
+                </w:p>
+              </w:txbxContent>
+            </v:textbox>
+          </v:rect>
+        </w:pict>
+      </w:r>
+      <w:r>
+        <w:rPr>
+          <w:noProof/>
+        </w:rPr>
+        <w:pict>
+          <v:rect id="_x0000_s1061" style="position:absolute;margin-left:-20.25pt;margin-top:216.25pt;width:139.5pt;height:410.25pt;z-index:251692032" filled="f" stroked="f">
+            <v:textbox>
+              <w:txbxContent>
+                <w:p>
+                  <w:r>
+                    <w:t>+++ FOR ref IN references+++</w:t>
+                  </w:r>
+                </w:p>
+                <w:p>
+                  <w:pPr>
+                    <w:rPr>
+                      <w:b/>
+                    </w:rPr>
+                  </w:pPr>
+                  <w:r>
+                    <w:rPr>
+                      <w:b/>
+                    </w:rPr>
+                    <w:t>+++INS $ref.referencesTitle+++</w:t>
+                  </w:r>
+                </w:p>
+                <w:p>
+                  <w:pPr>
+                    <w:rPr>
+                      <w:i/>
+                    </w:rPr>
+                  </w:pPr>
+                  <w:r>
+                    <w:rPr>
+                      <w:i/>
+                    </w:rPr>
+                    <w:t>+++INS $ref.description+++</w:t>
+                  </w:r>
+                </w:p>
+                <w:p>
+                  <w:pPr>
+                    <w:rPr>
+                      <w:i/>
+                    </w:rPr>
+                  </w:pPr>
+                </w:p>
+                <w:p>
+                  <w:r>
+                    <w:t>+++END-FOR ref+++</w:t>
+                  </w:r>
+                </w:p>
+              </w:txbxContent>
+            </v:textbox>
+          </v:rect>
+        </w:pict>
+      </w:r>
+      <w:r>
+        <w:rPr>
+          <w:noProof/>
+        </w:rPr>
+        <w:pict>
+          <v:rect id="_x0000_s1046" style="position:absolute;margin-left:180pt;margin-top:44.5pt;width:363.75pt;height:276.75pt;z-index:251684864" filled="f" stroked="f">
+            <v:textbox style="mso-next-textbox:#_x0000_s1046">
+              <w:txbxContent>
+                <w:p>
+                  <w:r>
+                    <w:t>+++ FOR w IN work+++</w:t>
+                  </w:r>
+                </w:p>
+                <w:p>
+                  <w:pPr>
+                    <w:rPr>
+                      <w:b/>
+                    </w:rPr>
+                  </w:pPr>
+                  <w:r>
+                    <w:rPr>
+                      <w:b/>
+                    </w:rPr>
+                    <w:t>+++INS $w.startDate +++  –  +++INS $</w:t>
+                  </w:r>
+                  <w:r>
+                    <w:rPr>
+                      <w:b/>
+                    </w:rPr>
+                    <w:t>w</w:t>
+                  </w:r>
+                  <w:r>
+                    <w:rPr>
+                      <w:b/>
+                    </w:rPr>
+                    <w:t>.endDate+++</w:t>
+                  </w:r>
+                  <w:r>
+                    <w:tab/>
+                  </w:r>
+                  <w:r>
+                    <w:rPr>
+                      <w:b/>
+                    </w:rPr>
+                    <w:t>+++INS $w.jobTitle+++</w:t>
+                  </w:r>
+                </w:p>
+                <w:p>
+                  <w:pPr>
+                    <w:ind w:left="2160"/>
+                  </w:pPr>
+                  <w:r>
+                    <w:t>+++INS $</w:t>
+                  </w:r>
+                  <w:r>
+                    <w:t>w</w:t>
+                  </w:r>
+                  <w:r>
+                    <w:t>.description+++</w:t>
+                  </w:r>
+                </w:p>
+                <w:p>
+                  <w:pPr>
+                    <w:ind w:left="1440"/>
+                  </w:pPr>
+                </w:p>
+                <w:p>
+                  <w:r>
+                    <w:t xml:space="preserve">+++END-FOR </w:t>
+                  </w:r>
+                  <w:r>
+                    <w:t>w</w:t>
+                  </w:r>
+                  <w:r>
+                    <w:t>+++</w:t>
+                  </w:r>
+                </w:p>
+              </w:txbxContent>
+            </v:textbox>
+          </v:rect>
+        </w:pict>
+      </w:r>
+      <w:r>
+        <w:rPr>
+          <w:noProof/>
+        </w:rPr>
+        <w:pict>
+          <v:rect id="_x0000_s1042" style="position:absolute;margin-left:189.75pt;margin-top:329.5pt;width:158.65pt;height:30.75pt;z-index:251680768" filled="f" stroked="f" strokecolor="#7f7f7f [1612]">
+            <v:textbox style="mso-next-textbox:#_x0000_s1042">
+              <w:txbxContent>
+                <w:p>
+                  <w:pPr>
+                    <w:rPr>
+                      <w:sz w:val="36"/>
+                    </w:rPr>
+                  </w:pPr>
+                  <w:r>
+                    <w:rPr>
+                      <w:sz w:val="36"/>
+                    </w:rPr>
+                    <w:t>EDUCATION</w:t>
+                  </w:r>
+                </w:p>
+              </w:txbxContent>
+            </v:textbox>
+          </v:rect>
+        </w:pict>
+      </w:r>
+      <w:r>
+        <w:rPr>
+          <w:noProof/>
+        </w:rPr>
+        <w:pict>
           <v:shape id="_x0000_s1044" type="#_x0000_t32" style="position:absolute;margin-left:189.75pt;margin-top:360.25pt;width:339.75pt;height:0;z-index:251682816" o:connectortype="straight" strokecolor="black [3213]" strokeweight="1.5pt"/>
         </w:pict>
       </w:r>
@@ -1020,7 +1200,7 @@
                     <pic:cNvPicPr/>
                   </pic:nvPicPr>
                   <pic:blipFill>
-                    <a:blip r:embed="rId8" cstate="print"/>
+                    <a:blip r:embed="rId11" cstate="print"/>
                     <a:stretch>
                       <a:fillRect/>
                     </a:stretch>
@@ -1068,7 +1248,7 @@
                     <pic:cNvPicPr/>
                   </pic:nvPicPr>
                   <pic:blipFill>
-                    <a:blip r:embed="rId9" cstate="print"/>
+                    <a:blip r:embed="rId12" cstate="print"/>
                     <a:stretch>
                       <a:fillRect/>
                     </a:stretch>
@@ -1116,7 +1296,7 @@
                     <pic:cNvPicPr/>
                   </pic:nvPicPr>
                   <pic:blipFill>
-                    <a:blip r:embed="rId10" cstate="print"/>
+                    <a:blip r:embed="rId13" cstate="print"/>
                     <a:stretch>
                       <a:fillRect/>
                     </a:stretch>
@@ -1164,7 +1344,7 @@
                     <pic:cNvPicPr/>
                   </pic:nvPicPr>
                   <pic:blipFill>
-                    <a:blip r:embed="rId11" cstate="print"/>
+                    <a:blip r:embed="rId14" cstate="print"/>
                     <a:stretch>
                       <a:fillRect/>
                     </a:stretch>

</xml_diff>